<commit_message>
EntryDetails implementiert, TextToSpeech kleine optimization
</commit_message>
<xml_diff>
--- a/MS3/GonschorAtamantschuk_ImplementationsdokumentationEISSoSe17.docx
+++ b/MS3/GonschorAtamantschuk_ImplementationsdokumentationEISSoSe17.docx
@@ -403,7 +403,7 @@
           <w:r>
             <w:fldChar w:fldCharType="separate"/>
           </w:r>
-          <w:hyperlink w:anchor="_Toc487028532" w:history="1">
+          <w:hyperlink w:anchor="_Toc487035850" w:history="1">
             <w:r>
               <w:rPr>
                 <w:rStyle w:val="Hyperlink"/>
@@ -445,7 +445,7 @@
                 <w:noProof/>
                 <w:webHidden/>
               </w:rPr>
-              <w:instrText xml:space="preserve"> PAGEREF _Toc487028532 \h </w:instrText>
+              <w:instrText xml:space="preserve"> PAGEREF _Toc487035850 \h </w:instrText>
             </w:r>
             <w:r>
               <w:rPr>
@@ -489,7 +489,7 @@
               <w:lang w:eastAsia="de-DE"/>
             </w:rPr>
           </w:pPr>
-          <w:hyperlink w:anchor="_Toc487028533" w:history="1">
+          <w:hyperlink w:anchor="_Toc487035851" w:history="1">
             <w:r>
               <w:rPr>
                 <w:rStyle w:val="Hyperlink"/>
@@ -531,7 +531,7 @@
                 <w:noProof/>
                 <w:webHidden/>
               </w:rPr>
-              <w:instrText xml:space="preserve"> PAGEREF _Toc487028533 \h </w:instrText>
+              <w:instrText xml:space="preserve"> PAGEREF _Toc487035851 \h </w:instrText>
             </w:r>
             <w:r>
               <w:rPr>
@@ -575,7 +575,7 @@
               <w:lang w:eastAsia="de-DE"/>
             </w:rPr>
           </w:pPr>
-          <w:hyperlink w:anchor="_Toc487028534" w:history="1">
+          <w:hyperlink w:anchor="_Toc487035852" w:history="1">
             <w:r>
               <w:rPr>
                 <w:rStyle w:val="Hyperlink"/>
@@ -617,7 +617,7 @@
                 <w:noProof/>
                 <w:webHidden/>
               </w:rPr>
-              <w:instrText xml:space="preserve"> PAGEREF _Toc487028534 \h </w:instrText>
+              <w:instrText xml:space="preserve"> PAGEREF _Toc487035852 \h </w:instrText>
             </w:r>
             <w:r>
               <w:rPr>
@@ -649,6 +649,350 @@
           </w:hyperlink>
         </w:p>
         <w:p>
+          <w:pPr>
+            <w:pStyle w:val="Verzeichnis1"/>
+            <w:tabs>
+              <w:tab w:val="left" w:pos="440"/>
+              <w:tab w:val="right" w:leader="dot" w:pos="9345"/>
+            </w:tabs>
+            <w:rPr>
+              <w:rFonts w:eastAsiaTheme="minorEastAsia"/>
+              <w:noProof/>
+              <w:lang w:eastAsia="de-DE"/>
+            </w:rPr>
+          </w:pPr>
+          <w:hyperlink w:anchor="_Toc487035853" w:history="1">
+            <w:r>
+              <w:rPr>
+                <w:rStyle w:val="Hyperlink"/>
+                <w:noProof/>
+              </w:rPr>
+              <w:t>4.</w:t>
+            </w:r>
+            <w:r>
+              <w:rPr>
+                <w:rFonts w:eastAsiaTheme="minorEastAsia"/>
+                <w:noProof/>
+                <w:lang w:eastAsia="de-DE"/>
+              </w:rPr>
+              <w:tab/>
+            </w:r>
+            <w:r>
+              <w:rPr>
+                <w:rStyle w:val="Hyperlink"/>
+                <w:noProof/>
+              </w:rPr>
+              <w:t>Installationsdokumentation</w:t>
+            </w:r>
+            <w:r>
+              <w:rPr>
+                <w:noProof/>
+                <w:webHidden/>
+              </w:rPr>
+              <w:tab/>
+            </w:r>
+            <w:r>
+              <w:rPr>
+                <w:noProof/>
+                <w:webHidden/>
+              </w:rPr>
+              <w:fldChar w:fldCharType="begin"/>
+            </w:r>
+            <w:r>
+              <w:rPr>
+                <w:noProof/>
+                <w:webHidden/>
+              </w:rPr>
+              <w:instrText xml:space="preserve"> PAGEREF _Toc487035853 \h </w:instrText>
+            </w:r>
+            <w:r>
+              <w:rPr>
+                <w:noProof/>
+                <w:webHidden/>
+              </w:rPr>
+            </w:r>
+            <w:r>
+              <w:rPr>
+                <w:noProof/>
+                <w:webHidden/>
+              </w:rPr>
+              <w:fldChar w:fldCharType="separate"/>
+            </w:r>
+            <w:r>
+              <w:rPr>
+                <w:noProof/>
+                <w:webHidden/>
+              </w:rPr>
+              <w:t>3</w:t>
+            </w:r>
+            <w:r>
+              <w:rPr>
+                <w:noProof/>
+                <w:webHidden/>
+              </w:rPr>
+              <w:fldChar w:fldCharType="end"/>
+            </w:r>
+          </w:hyperlink>
+        </w:p>
+        <w:p>
+          <w:pPr>
+            <w:pStyle w:val="Verzeichnis2"/>
+            <w:tabs>
+              <w:tab w:val="left" w:pos="880"/>
+              <w:tab w:val="right" w:leader="dot" w:pos="9345"/>
+            </w:tabs>
+            <w:rPr>
+              <w:rFonts w:eastAsiaTheme="minorEastAsia"/>
+              <w:noProof/>
+              <w:lang w:eastAsia="de-DE"/>
+            </w:rPr>
+          </w:pPr>
+          <w:hyperlink w:anchor="_Toc487035854" w:history="1">
+            <w:r>
+              <w:rPr>
+                <w:rStyle w:val="Hyperlink"/>
+                <w:noProof/>
+              </w:rPr>
+              <w:t>4.1.</w:t>
+            </w:r>
+            <w:r>
+              <w:rPr>
+                <w:rFonts w:eastAsiaTheme="minorEastAsia"/>
+                <w:noProof/>
+                <w:lang w:eastAsia="de-DE"/>
+              </w:rPr>
+              <w:tab/>
+            </w:r>
+            <w:r>
+              <w:rPr>
+                <w:rStyle w:val="Hyperlink"/>
+                <w:noProof/>
+              </w:rPr>
+              <w:t>Systemanforderungen</w:t>
+            </w:r>
+            <w:r>
+              <w:rPr>
+                <w:noProof/>
+                <w:webHidden/>
+              </w:rPr>
+              <w:tab/>
+            </w:r>
+            <w:r>
+              <w:rPr>
+                <w:noProof/>
+                <w:webHidden/>
+              </w:rPr>
+              <w:fldChar w:fldCharType="begin"/>
+            </w:r>
+            <w:r>
+              <w:rPr>
+                <w:noProof/>
+                <w:webHidden/>
+              </w:rPr>
+              <w:instrText xml:space="preserve"> PAGEREF _Toc487035854 \h </w:instrText>
+            </w:r>
+            <w:r>
+              <w:rPr>
+                <w:noProof/>
+                <w:webHidden/>
+              </w:rPr>
+            </w:r>
+            <w:r>
+              <w:rPr>
+                <w:noProof/>
+                <w:webHidden/>
+              </w:rPr>
+              <w:fldChar w:fldCharType="separate"/>
+            </w:r>
+            <w:r>
+              <w:rPr>
+                <w:noProof/>
+                <w:webHidden/>
+              </w:rPr>
+              <w:t>3</w:t>
+            </w:r>
+            <w:r>
+              <w:rPr>
+                <w:noProof/>
+                <w:webHidden/>
+              </w:rPr>
+              <w:fldChar w:fldCharType="end"/>
+            </w:r>
+          </w:hyperlink>
+        </w:p>
+        <w:p>
+          <w:pPr>
+            <w:pStyle w:val="Verzeichnis2"/>
+            <w:tabs>
+              <w:tab w:val="left" w:pos="880"/>
+              <w:tab w:val="right" w:leader="dot" w:pos="9345"/>
+            </w:tabs>
+            <w:rPr>
+              <w:rFonts w:eastAsiaTheme="minorEastAsia"/>
+              <w:noProof/>
+              <w:lang w:eastAsia="de-DE"/>
+            </w:rPr>
+          </w:pPr>
+          <w:hyperlink w:anchor="_Toc487035855" w:history="1">
+            <w:r>
+              <w:rPr>
+                <w:rStyle w:val="Hyperlink"/>
+                <w:noProof/>
+              </w:rPr>
+              <w:t>4.2.</w:t>
+            </w:r>
+            <w:r>
+              <w:rPr>
+                <w:rFonts w:eastAsiaTheme="minorEastAsia"/>
+                <w:noProof/>
+                <w:lang w:eastAsia="de-DE"/>
+              </w:rPr>
+              <w:tab/>
+            </w:r>
+            <w:r>
+              <w:rPr>
+                <w:rStyle w:val="Hyperlink"/>
+                <w:noProof/>
+              </w:rPr>
+              <w:t>Server</w:t>
+            </w:r>
+            <w:r>
+              <w:rPr>
+                <w:noProof/>
+                <w:webHidden/>
+              </w:rPr>
+              <w:tab/>
+            </w:r>
+            <w:r>
+              <w:rPr>
+                <w:noProof/>
+                <w:webHidden/>
+              </w:rPr>
+              <w:fldChar w:fldCharType="begin"/>
+            </w:r>
+            <w:r>
+              <w:rPr>
+                <w:noProof/>
+                <w:webHidden/>
+              </w:rPr>
+              <w:instrText xml:space="preserve"> PAGEREF _Toc487035855 \h </w:instrText>
+            </w:r>
+            <w:r>
+              <w:rPr>
+                <w:noProof/>
+                <w:webHidden/>
+              </w:rPr>
+            </w:r>
+            <w:r>
+              <w:rPr>
+                <w:noProof/>
+                <w:webHidden/>
+              </w:rPr>
+              <w:fldChar w:fldCharType="separate"/>
+            </w:r>
+            <w:r>
+              <w:rPr>
+                <w:noProof/>
+                <w:webHidden/>
+              </w:rPr>
+              <w:t>3</w:t>
+            </w:r>
+            <w:r>
+              <w:rPr>
+                <w:noProof/>
+                <w:webHidden/>
+              </w:rPr>
+              <w:fldChar w:fldCharType="end"/>
+            </w:r>
+          </w:hyperlink>
+        </w:p>
+        <w:p>
+          <w:pPr>
+            <w:pStyle w:val="Verzeichnis2"/>
+            <w:tabs>
+              <w:tab w:val="left" w:pos="880"/>
+              <w:tab w:val="right" w:leader="dot" w:pos="9345"/>
+            </w:tabs>
+            <w:rPr>
+              <w:rFonts w:eastAsiaTheme="minorEastAsia"/>
+              <w:noProof/>
+              <w:lang w:eastAsia="de-DE"/>
+            </w:rPr>
+          </w:pPr>
+          <w:hyperlink w:anchor="_Toc487035856" w:history="1">
+            <w:r>
+              <w:rPr>
+                <w:rStyle w:val="Hyperlink"/>
+                <w:noProof/>
+              </w:rPr>
+              <w:t>4.3.</w:t>
+            </w:r>
+            <w:r>
+              <w:rPr>
+                <w:rFonts w:eastAsiaTheme="minorEastAsia"/>
+                <w:noProof/>
+                <w:lang w:eastAsia="de-DE"/>
+              </w:rPr>
+              <w:tab/>
+            </w:r>
+            <w:r>
+              <w:rPr>
+                <w:rStyle w:val="Hyperlink"/>
+                <w:noProof/>
+              </w:rPr>
+              <w:t>Client</w:t>
+            </w:r>
+            <w:r>
+              <w:rPr>
+                <w:noProof/>
+                <w:webHidden/>
+              </w:rPr>
+              <w:tab/>
+            </w:r>
+            <w:r>
+              <w:rPr>
+                <w:noProof/>
+                <w:webHidden/>
+              </w:rPr>
+              <w:fldChar w:fldCharType="begin"/>
+            </w:r>
+            <w:r>
+              <w:rPr>
+                <w:noProof/>
+                <w:webHidden/>
+              </w:rPr>
+              <w:instrText xml:space="preserve"> PAGEREF _Toc487035856 \h </w:instrText>
+            </w:r>
+            <w:r>
+              <w:rPr>
+                <w:noProof/>
+                <w:webHidden/>
+              </w:rPr>
+            </w:r>
+            <w:r>
+              <w:rPr>
+                <w:noProof/>
+                <w:webHidden/>
+              </w:rPr>
+              <w:fldChar w:fldCharType="separate"/>
+            </w:r>
+            <w:r>
+              <w:rPr>
+                <w:noProof/>
+                <w:webHidden/>
+              </w:rPr>
+              <w:t>3</w:t>
+            </w:r>
+            <w:r>
+              <w:rPr>
+                <w:noProof/>
+                <w:webHidden/>
+              </w:rPr>
+              <w:fldChar w:fldCharType="end"/>
+            </w:r>
+          </w:hyperlink>
+        </w:p>
+        <w:p>
           <w:r>
             <w:rPr>
               <w:b/>
@@ -680,6 +1024,8 @@
       <w:r>
         <w:br w:type="page"/>
       </w:r>
+      <w:bookmarkStart w:id="0" w:name="_GoBack"/>
+      <w:bookmarkEnd w:id="0"/>
     </w:p>
     <w:p>
       <w:pPr>
@@ -690,12 +1036,12 @@
         </w:numPr>
         <w:spacing w:after="240"/>
       </w:pPr>
-      <w:bookmarkStart w:id="0" w:name="_Toc487028532"/>
+      <w:bookmarkStart w:id="1" w:name="_Toc487035850"/>
       <w:r>
         <w:lastRenderedPageBreak/>
         <w:t>Überblick über das System</w:t>
       </w:r>
-      <w:bookmarkEnd w:id="0"/>
+      <w:bookmarkEnd w:id="1"/>
     </w:p>
     <w:p>
       <w:r>
@@ -743,12 +1089,7 @@
       </w:r>
       <w:proofErr w:type="spellEnd"/>
       <w:r>
-        <w:t>) ausgewählt werden. Dadurch kann das System die Lese – und Schreibekompetenzen des Users feststellen und demensprechend die Präsent</w:t>
-      </w:r>
-      <w:bookmarkStart w:id="1" w:name="_GoBack"/>
-      <w:bookmarkEnd w:id="1"/>
-      <w:r>
-        <w:t>ation der Daten anpassen. Die Präsentationen unterscheiden sich hauptsächlich darin, dass im Profiltype „</w:t>
+        <w:t>) ausgewählt werden. Dadurch kann das System die Lese – und Schreibekompetenzen des Users feststellen und demensprechend die Präsentation der Daten anpassen. Die Präsentationen unterscheiden sich hauptsächlich darin, dass im Profiltype „</w:t>
       </w:r>
       <w:proofErr w:type="spellStart"/>
       <w:r>
@@ -977,7 +1318,7 @@
         </w:numPr>
         <w:spacing w:after="240"/>
       </w:pPr>
-      <w:bookmarkStart w:id="2" w:name="_Toc487028533"/>
+      <w:bookmarkStart w:id="2" w:name="_Toc487035851"/>
       <w:r>
         <w:lastRenderedPageBreak/>
         <w:t xml:space="preserve">Änderungen der </w:t>
@@ -3329,21 +3670,12 @@
         <w:t xml:space="preserve">erweitert, um die Wetterabfragen nach Location zu ermöglichen. </w:t>
       </w:r>
       <w:r>
-        <w:rPr>
-          <w:lang w:val="en-US"/>
-        </w:rPr>
         <w:t xml:space="preserve">Die </w:t>
       </w:r>
       <w:r>
-        <w:rPr>
-          <w:lang w:val="en-US"/>
-        </w:rPr>
         <w:t>Attribute</w:t>
       </w:r>
       <w:r>
-        <w:rPr>
-          <w:lang w:val="en-US"/>
-        </w:rPr>
         <w:t xml:space="preserve"> </w:t>
       </w:r>
       <w:proofErr w:type="spellStart"/>
@@ -3351,7 +3683,6 @@
         <w:rPr>
           <w:color w:val="9876AA"/>
           <w:sz w:val="18"/>
-          <w:lang w:val="en-US"/>
         </w:rPr>
         <w:t>collaborators_id</w:t>
       </w:r>
@@ -3360,14 +3691,10 @@
         <w:rPr>
           <w:color w:val="9876AA"/>
           <w:sz w:val="18"/>
-          <w:lang w:val="en-US"/>
         </w:rPr>
         <w:t xml:space="preserve"> </w:t>
       </w:r>
       <w:r>
-        <w:rPr>
-          <w:lang w:val="en-US"/>
-        </w:rPr>
         <w:t xml:space="preserve">und </w:t>
       </w:r>
       <w:proofErr w:type="spellStart"/>
@@ -3375,58 +3702,20 @@
         <w:rPr>
           <w:color w:val="9876AA"/>
           <w:sz w:val="18"/>
-          <w:lang w:val="en-US"/>
         </w:rPr>
         <w:t>collaborators_number</w:t>
       </w:r>
       <w:proofErr w:type="spellEnd"/>
       <w:r>
-        <w:rPr>
-          <w:lang w:val="en-US"/>
-        </w:rPr>
-        <w:t xml:space="preserve"> </w:t>
+        <w:t xml:space="preserve"> wurden </w:t>
       </w:r>
       <w:proofErr w:type="spellStart"/>
       <w:r>
-        <w:rPr>
-          <w:lang w:val="en-US"/>
-        </w:rPr>
-        <w:t>wurden</w:t>
+        <w:t>ebenfals</w:t>
       </w:r>
       <w:proofErr w:type="spellEnd"/>
       <w:r>
-        <w:rPr>
-          <w:lang w:val="en-US"/>
-        </w:rPr>
-        <w:t xml:space="preserve"> </w:t>
-      </w:r>
-      <w:proofErr w:type="spellStart"/>
-      <w:r>
-        <w:rPr>
-          <w:lang w:val="en-US"/>
-        </w:rPr>
-        <w:t>ebenfals</w:t>
-      </w:r>
-      <w:proofErr w:type="spellEnd"/>
-      <w:r>
-        <w:rPr>
-          <w:lang w:val="en-US"/>
-        </w:rPr>
-        <w:t xml:space="preserve"> </w:t>
-      </w:r>
-      <w:proofErr w:type="spellStart"/>
-      <w:r>
-        <w:rPr>
-          <w:lang w:val="en-US"/>
-        </w:rPr>
-        <w:t>hinzugefügt</w:t>
-      </w:r>
-      <w:proofErr w:type="spellEnd"/>
-      <w:r>
-        <w:rPr>
-          <w:lang w:val="en-US"/>
-        </w:rPr>
-        <w:t xml:space="preserve">. </w:t>
+        <w:t xml:space="preserve"> hinzugefügt. </w:t>
       </w:r>
       <w:r>
         <w:t>Der</w:t>
@@ -3501,7 +3790,7 @@
         </w:numPr>
         <w:spacing w:after="240"/>
       </w:pPr>
-      <w:bookmarkStart w:id="3" w:name="_Toc487028534"/>
+      <w:bookmarkStart w:id="3" w:name="_Toc487035852"/>
       <w:r>
         <w:t>Ausblick</w:t>
       </w:r>
@@ -3547,10 +3836,7 @@
         <w:t xml:space="preserve"> Klasse</w:t>
       </w:r>
       <w:r>
-        <w:t>, die nach der Benutzung immer gelöscht werden müssen</w:t>
-      </w:r>
-      <w:r>
-        <w:t>,</w:t>
+        <w:t>, die nach der Benutzung immer gelöscht werden müssen,</w:t>
       </w:r>
       <w:r>
         <w:t xml:space="preserve"> werden auf dem Client in mehreren Klassen erzeugt. Auch das Volley Framework von Android wird im Projekt so eingesetzt, dass es zur Codeverdoppelungen </w:t>
@@ -3565,6 +3851,525 @@
         <w:t xml:space="preserve"> die Codeoptimierungen bereits vorgenommen. Doch aufgrund des dadurch entstehenden Overheads und der knappen Zeit sind Kritische Punkte in der Codestruktur geblieben und sollen in der Zukunft behoben werden.</w:t>
       </w:r>
     </w:p>
+    <w:p>
+      <w:pPr>
+        <w:pStyle w:val="berschrift1"/>
+        <w:numPr>
+          <w:ilvl w:val="0"/>
+          <w:numId w:val="1"/>
+        </w:numPr>
+        <w:spacing w:after="240"/>
+      </w:pPr>
+      <w:bookmarkStart w:id="4" w:name="_Toc484788148"/>
+      <w:bookmarkStart w:id="5" w:name="_Toc487035853"/>
+      <w:r>
+        <w:lastRenderedPageBreak/>
+        <w:t>Installationsdokumentation</w:t>
+      </w:r>
+      <w:bookmarkEnd w:id="4"/>
+      <w:bookmarkEnd w:id="5"/>
+    </w:p>
+    <w:p>
+      <w:pPr>
+        <w:pStyle w:val="berschrift2"/>
+        <w:numPr>
+          <w:ilvl w:val="1"/>
+          <w:numId w:val="1"/>
+        </w:numPr>
+        <w:spacing w:after="240"/>
+      </w:pPr>
+      <w:bookmarkStart w:id="6" w:name="_Toc484788149"/>
+      <w:bookmarkStart w:id="7" w:name="_Toc487035854"/>
+      <w:r>
+        <w:t>Systemanforderungen</w:t>
+      </w:r>
+      <w:bookmarkEnd w:id="6"/>
+      <w:bookmarkEnd w:id="7"/>
+    </w:p>
+    <w:p>
+      <w:pPr>
+        <w:rPr>
+          <w:sz w:val="24"/>
+        </w:rPr>
+      </w:pPr>
+      <w:r>
+        <w:rPr>
+          <w:sz w:val="24"/>
+        </w:rPr>
+        <w:t xml:space="preserve">Zum ausführen des Systems werden </w:t>
+      </w:r>
+      <w:proofErr w:type="spellStart"/>
+      <w:r>
+        <w:rPr>
+          <w:sz w:val="24"/>
+        </w:rPr>
+        <w:t>Nodejs</w:t>
+      </w:r>
+      <w:proofErr w:type="spellEnd"/>
+      <w:r>
+        <w:rPr>
+          <w:sz w:val="24"/>
+        </w:rPr>
+        <w:t xml:space="preserve"> und </w:t>
+      </w:r>
+      <w:proofErr w:type="spellStart"/>
+      <w:r>
+        <w:rPr>
+          <w:sz w:val="24"/>
+        </w:rPr>
+        <w:t>MongoDB</w:t>
+      </w:r>
+      <w:proofErr w:type="spellEnd"/>
+      <w:r>
+        <w:rPr>
+          <w:sz w:val="24"/>
+        </w:rPr>
+        <w:t xml:space="preserve"> unter Windows 7-10 und Internetverbindung gebraucht. Für den Client ist mindestens Android 4.0 notwendig. Server und Client müssen sich in gleichem Netz befinden. Im Folgenden werden benötigte Schritte detailliert beschrieben</w:t>
+      </w:r>
+    </w:p>
+    <w:p>
+      <w:pPr>
+        <w:pStyle w:val="berschrift2"/>
+        <w:numPr>
+          <w:ilvl w:val="1"/>
+          <w:numId w:val="1"/>
+        </w:numPr>
+        <w:spacing w:after="240"/>
+      </w:pPr>
+      <w:bookmarkStart w:id="8" w:name="_Toc484788150"/>
+      <w:bookmarkStart w:id="9" w:name="_Toc487035855"/>
+      <w:r>
+        <w:t>Server</w:t>
+      </w:r>
+      <w:bookmarkEnd w:id="8"/>
+      <w:bookmarkEnd w:id="9"/>
+    </w:p>
+    <w:p>
+      <w:pPr>
+        <w:pStyle w:val="Listenabsatz"/>
+        <w:numPr>
+          <w:ilvl w:val="0"/>
+          <w:numId w:val="6"/>
+        </w:numPr>
+        <w:rPr>
+          <w:sz w:val="24"/>
+        </w:rPr>
+      </w:pPr>
+      <w:proofErr w:type="spellStart"/>
+      <w:r>
+        <w:rPr>
+          <w:sz w:val="24"/>
+        </w:rPr>
+        <w:t>Nodejs</w:t>
+      </w:r>
+      <w:proofErr w:type="spellEnd"/>
+      <w:r>
+        <w:rPr>
+          <w:sz w:val="24"/>
+        </w:rPr>
+        <w:t xml:space="preserve"> herunterladen und installieren</w:t>
+      </w:r>
+    </w:p>
+    <w:p>
+      <w:pPr>
+        <w:pStyle w:val="Listenabsatz"/>
+        <w:numPr>
+          <w:ilvl w:val="0"/>
+          <w:numId w:val="6"/>
+        </w:numPr>
+        <w:rPr>
+          <w:sz w:val="24"/>
+        </w:rPr>
+      </w:pPr>
+      <w:r>
+        <w:rPr>
+          <w:sz w:val="24"/>
+        </w:rPr>
+        <w:t xml:space="preserve">Benötigte </w:t>
+      </w:r>
+      <w:proofErr w:type="spellStart"/>
+      <w:r>
+        <w:rPr>
+          <w:sz w:val="24"/>
+        </w:rPr>
+        <w:t>Packeges</w:t>
+      </w:r>
+      <w:proofErr w:type="spellEnd"/>
+      <w:r>
+        <w:rPr>
+          <w:sz w:val="24"/>
+        </w:rPr>
+        <w:t xml:space="preserve"> mit dem </w:t>
+      </w:r>
+      <w:proofErr w:type="spellStart"/>
+      <w:r>
+        <w:rPr>
+          <w:sz w:val="24"/>
+        </w:rPr>
+        <w:t>npm</w:t>
+      </w:r>
+      <w:proofErr w:type="spellEnd"/>
+      <w:r>
+        <w:rPr>
+          <w:sz w:val="24"/>
+        </w:rPr>
+        <w:t xml:space="preserve"> – Befehl über </w:t>
+      </w:r>
+      <w:proofErr w:type="spellStart"/>
+      <w:r>
+        <w:rPr>
+          <w:sz w:val="24"/>
+        </w:rPr>
+        <w:t>console</w:t>
+      </w:r>
+      <w:proofErr w:type="spellEnd"/>
+      <w:r>
+        <w:rPr>
+          <w:sz w:val="24"/>
+        </w:rPr>
+        <w:t xml:space="preserve"> installieren: </w:t>
+      </w:r>
+      <w:proofErr w:type="spellStart"/>
+      <w:r>
+        <w:rPr>
+          <w:i/>
+          <w:sz w:val="24"/>
+        </w:rPr>
+        <w:t>npm</w:t>
+      </w:r>
+      <w:proofErr w:type="spellEnd"/>
+      <w:r>
+        <w:rPr>
+          <w:i/>
+          <w:sz w:val="24"/>
+        </w:rPr>
+        <w:t xml:space="preserve"> </w:t>
+      </w:r>
+      <w:proofErr w:type="spellStart"/>
+      <w:r>
+        <w:rPr>
+          <w:i/>
+          <w:sz w:val="24"/>
+        </w:rPr>
+        <w:t>i</w:t>
+      </w:r>
+      <w:r>
+        <w:rPr>
+          <w:i/>
+          <w:sz w:val="24"/>
+        </w:rPr>
+        <w:t>nstall</w:t>
+      </w:r>
+      <w:proofErr w:type="spellEnd"/>
+    </w:p>
+    <w:p>
+      <w:pPr>
+        <w:pStyle w:val="Listenabsatz"/>
+        <w:numPr>
+          <w:ilvl w:val="0"/>
+          <w:numId w:val="6"/>
+        </w:numPr>
+        <w:rPr>
+          <w:sz w:val="24"/>
+        </w:rPr>
+      </w:pPr>
+      <w:proofErr w:type="spellStart"/>
+      <w:r>
+        <w:rPr>
+          <w:sz w:val="24"/>
+        </w:rPr>
+        <w:t>MongoDB</w:t>
+      </w:r>
+      <w:proofErr w:type="spellEnd"/>
+      <w:r>
+        <w:rPr>
+          <w:sz w:val="24"/>
+        </w:rPr>
+        <w:t xml:space="preserve"> herunterladen und installieren</w:t>
+      </w:r>
+    </w:p>
+    <w:p>
+      <w:pPr>
+        <w:pStyle w:val="Listenabsatz"/>
+        <w:numPr>
+          <w:ilvl w:val="0"/>
+          <w:numId w:val="6"/>
+        </w:numPr>
+        <w:rPr>
+          <w:sz w:val="24"/>
+        </w:rPr>
+      </w:pPr>
+      <w:proofErr w:type="spellStart"/>
+      <w:r>
+        <w:rPr>
+          <w:sz w:val="24"/>
+        </w:rPr>
+        <w:t>MongoDB</w:t>
+      </w:r>
+      <w:proofErr w:type="spellEnd"/>
+      <w:r>
+        <w:rPr>
+          <w:sz w:val="24"/>
+        </w:rPr>
+        <w:t xml:space="preserve"> zur umgebungs</w:t>
+      </w:r>
+      <w:r>
+        <w:rPr>
+          <w:sz w:val="24"/>
+        </w:rPr>
+        <w:t>variablen des Systems hinzufüge</w:t>
+      </w:r>
+    </w:p>
+    <w:p>
+      <w:pPr>
+        <w:pStyle w:val="Listenabsatz"/>
+        <w:numPr>
+          <w:ilvl w:val="0"/>
+          <w:numId w:val="6"/>
+        </w:numPr>
+        <w:rPr>
+          <w:sz w:val="24"/>
+        </w:rPr>
+      </w:pPr>
+      <w:r>
+        <w:rPr>
+          <w:sz w:val="24"/>
+        </w:rPr>
+        <w:t xml:space="preserve">In den Ordner </w:t>
+      </w:r>
+      <w:r>
+        <w:rPr>
+          <w:i/>
+          <w:sz w:val="24"/>
+        </w:rPr>
+        <w:t>EISSS17GonschorAtamantschuk\MS3\</w:t>
+      </w:r>
+      <w:proofErr w:type="spellStart"/>
+      <w:r>
+        <w:rPr>
+          <w:i/>
+          <w:sz w:val="24"/>
+        </w:rPr>
+        <w:t>HarvestHand</w:t>
+      </w:r>
+      <w:proofErr w:type="spellEnd"/>
+      <w:r>
+        <w:rPr>
+          <w:i/>
+          <w:sz w:val="24"/>
+        </w:rPr>
+        <w:t>\Server</w:t>
+      </w:r>
+      <w:r>
+        <w:rPr>
+          <w:i/>
+          <w:sz w:val="24"/>
+        </w:rPr>
+        <w:t xml:space="preserve"> </w:t>
+      </w:r>
+      <w:r>
+        <w:rPr>
+          <w:sz w:val="24"/>
+        </w:rPr>
+        <w:t>wechseln</w:t>
+      </w:r>
+    </w:p>
+    <w:p>
+      <w:pPr>
+        <w:pStyle w:val="Listenabsatz"/>
+        <w:numPr>
+          <w:ilvl w:val="0"/>
+          <w:numId w:val="6"/>
+        </w:numPr>
+        <w:rPr>
+          <w:sz w:val="24"/>
+        </w:rPr>
+      </w:pPr>
+      <w:r>
+        <w:rPr>
+          <w:sz w:val="24"/>
+        </w:rPr>
+        <w:t xml:space="preserve">Datenbank mit dem Konsolenbefehl starten: </w:t>
+      </w:r>
+      <w:proofErr w:type="spellStart"/>
+      <w:r>
+        <w:rPr>
+          <w:i/>
+          <w:sz w:val="24"/>
+        </w:rPr>
+        <w:t>mongod</w:t>
+      </w:r>
+      <w:proofErr w:type="spellEnd"/>
+      <w:r>
+        <w:rPr>
+          <w:i/>
+          <w:sz w:val="24"/>
+        </w:rPr>
+        <w:t xml:space="preserve"> –</w:t>
+      </w:r>
+      <w:proofErr w:type="spellStart"/>
+      <w:r>
+        <w:rPr>
+          <w:i/>
+          <w:sz w:val="24"/>
+        </w:rPr>
+        <w:t>dbpath</w:t>
+      </w:r>
+      <w:proofErr w:type="spellEnd"/>
+      <w:r>
+        <w:rPr>
+          <w:i/>
+          <w:sz w:val="24"/>
+        </w:rPr>
+        <w:t xml:space="preserve"> </w:t>
+      </w:r>
+      <w:proofErr w:type="spellStart"/>
+      <w:r>
+        <w:rPr>
+          <w:i/>
+          <w:sz w:val="24"/>
+        </w:rPr>
+        <w:t>db</w:t>
+      </w:r>
+      <w:proofErr w:type="spellEnd"/>
+    </w:p>
+    <w:p>
+      <w:pPr>
+        <w:pStyle w:val="Listenabsatz"/>
+        <w:numPr>
+          <w:ilvl w:val="0"/>
+          <w:numId w:val="6"/>
+        </w:numPr>
+        <w:rPr>
+          <w:sz w:val="24"/>
+        </w:rPr>
+      </w:pPr>
+      <w:r>
+        <w:rPr>
+          <w:sz w:val="24"/>
+        </w:rPr>
+        <w:t xml:space="preserve">Server in der </w:t>
+      </w:r>
+      <w:proofErr w:type="spellStart"/>
+      <w:r>
+        <w:rPr>
+          <w:sz w:val="24"/>
+        </w:rPr>
+        <w:t>Console</w:t>
+      </w:r>
+      <w:proofErr w:type="spellEnd"/>
+      <w:r>
+        <w:rPr>
+          <w:sz w:val="24"/>
+        </w:rPr>
+        <w:t xml:space="preserve"> starten: </w:t>
+      </w:r>
+      <w:proofErr w:type="spellStart"/>
+      <w:r>
+        <w:rPr>
+          <w:i/>
+          <w:sz w:val="24"/>
+        </w:rPr>
+        <w:t>node</w:t>
+      </w:r>
+      <w:proofErr w:type="spellEnd"/>
+      <w:r>
+        <w:rPr>
+          <w:i/>
+          <w:sz w:val="24"/>
+        </w:rPr>
+        <w:t xml:space="preserve"> </w:t>
+      </w:r>
+      <w:proofErr w:type="spellStart"/>
+      <w:r>
+        <w:rPr>
+          <w:i/>
+          <w:sz w:val="24"/>
+        </w:rPr>
+        <w:t>server</w:t>
+      </w:r>
+      <w:proofErr w:type="spellEnd"/>
+    </w:p>
+    <w:p>
+      <w:pPr>
+        <w:pStyle w:val="berschrift2"/>
+        <w:numPr>
+          <w:ilvl w:val="1"/>
+          <w:numId w:val="1"/>
+        </w:numPr>
+        <w:spacing w:after="240"/>
+      </w:pPr>
+      <w:bookmarkStart w:id="10" w:name="_Toc484788151"/>
+      <w:bookmarkStart w:id="11" w:name="_Toc487035856"/>
+      <w:r>
+        <w:t>Client</w:t>
+      </w:r>
+      <w:bookmarkEnd w:id="10"/>
+      <w:bookmarkEnd w:id="11"/>
+    </w:p>
+    <w:p>
+      <w:pPr>
+        <w:pStyle w:val="Listenabsatz"/>
+        <w:numPr>
+          <w:ilvl w:val="0"/>
+          <w:numId w:val="7"/>
+        </w:numPr>
+        <w:rPr>
+          <w:sz w:val="24"/>
+        </w:rPr>
+      </w:pPr>
+      <w:proofErr w:type="spellStart"/>
+      <w:r>
+        <w:rPr>
+          <w:sz w:val="24"/>
+        </w:rPr>
+        <w:t>HarvestHand.apk</w:t>
+      </w:r>
+      <w:proofErr w:type="spellEnd"/>
+      <w:r>
+        <w:rPr>
+          <w:sz w:val="24"/>
+        </w:rPr>
+        <w:t xml:space="preserve"> ausführen und installieren</w:t>
+      </w:r>
+    </w:p>
+    <w:p>
+      <w:pPr>
+        <w:pStyle w:val="Listenabsatz"/>
+        <w:numPr>
+          <w:ilvl w:val="0"/>
+          <w:numId w:val="7"/>
+        </w:numPr>
+        <w:rPr>
+          <w:sz w:val="24"/>
+        </w:rPr>
+      </w:pPr>
+      <w:r>
+        <w:rPr>
+          <w:sz w:val="24"/>
+        </w:rPr>
+        <w:t>IP Des Servers ermitteln und in der App eintragen</w:t>
+      </w:r>
+    </w:p>
+    <w:p>
+      <w:pPr>
+        <w:pStyle w:val="Listenabsatz"/>
+        <w:numPr>
+          <w:ilvl w:val="0"/>
+          <w:numId w:val="7"/>
+        </w:numPr>
+        <w:rPr>
+          <w:sz w:val="24"/>
+        </w:rPr>
+      </w:pPr>
+      <w:r>
+        <w:rPr>
+          <w:sz w:val="24"/>
+        </w:rPr>
+        <w:t>App benutzen</w:t>
+      </w:r>
+    </w:p>
+    <w:p/>
     <w:sectPr>
       <w:pgSz w:w="11906" w:h="16838"/>
       <w:pgMar w:top="1134" w:right="850" w:bottom="1134" w:left="1701" w:header="708" w:footer="708" w:gutter="0"/>
@@ -3637,6 +4442,7 @@
         <w:docPartUnique/>
       </w:docPartObj>
     </w:sdtPr>
+    <w:sdtEndPr/>
     <w:sdtContent>
       <w:p>
         <w:pPr>
@@ -3682,6 +4488,7 @@
         <w:docPartUnique/>
       </w:docPartObj>
     </w:sdtPr>
+    <w:sdtEndPr/>
     <w:sdtContent>
       <w:p>
         <w:pPr>
@@ -3701,7 +4508,7 @@
           <w:rPr>
             <w:noProof/>
           </w:rPr>
-          <w:t>1</w:t>
+          <w:t>I</w:t>
         </w:r>
         <w:r>
           <w:fldChar w:fldCharType="end"/>
@@ -4292,6 +5099,124 @@
     </w:lvl>
   </w:abstractNum>
   <w:abstractNum w:abstractNumId="6">
+    <w:nsid w:val="30C47F83"/>
+    <w:multiLevelType w:val="multilevel"/>
+    <w:tmpl w:val="86063178"/>
+    <w:lvl w:ilvl="0">
+      <w:start w:val="1"/>
+      <w:numFmt w:val="decimal"/>
+      <w:lvlText w:val="%1."/>
+      <w:lvlJc w:val="left"/>
+      <w:pPr>
+        <w:ind w:left="720" w:hanging="360"/>
+      </w:pPr>
+    </w:lvl>
+    <w:lvl w:ilvl="1">
+      <w:start w:val="1"/>
+      <w:numFmt w:val="decimal"/>
+      <w:isLgl/>
+      <w:lvlText w:val="%1.%2."/>
+      <w:lvlJc w:val="left"/>
+      <w:pPr>
+        <w:ind w:left="1080" w:hanging="720"/>
+      </w:pPr>
+      <w:rPr>
+        <w:rFonts w:hint="default"/>
+      </w:rPr>
+    </w:lvl>
+    <w:lvl w:ilvl="2">
+      <w:start w:val="1"/>
+      <w:numFmt w:val="decimal"/>
+      <w:isLgl/>
+      <w:lvlText w:val="%1.%2.%3."/>
+      <w:lvlJc w:val="left"/>
+      <w:pPr>
+        <w:ind w:left="1080" w:hanging="720"/>
+      </w:pPr>
+      <w:rPr>
+        <w:rFonts w:hint="default"/>
+      </w:rPr>
+    </w:lvl>
+    <w:lvl w:ilvl="3">
+      <w:start w:val="1"/>
+      <w:numFmt w:val="decimal"/>
+      <w:isLgl/>
+      <w:lvlText w:val="%1.%2.%3.%4."/>
+      <w:lvlJc w:val="left"/>
+      <w:pPr>
+        <w:ind w:left="1440" w:hanging="1080"/>
+      </w:pPr>
+      <w:rPr>
+        <w:rFonts w:hint="default"/>
+      </w:rPr>
+    </w:lvl>
+    <w:lvl w:ilvl="4">
+      <w:start w:val="1"/>
+      <w:numFmt w:val="decimal"/>
+      <w:isLgl/>
+      <w:lvlText w:val="%1.%2.%3.%4.%5."/>
+      <w:lvlJc w:val="left"/>
+      <w:pPr>
+        <w:ind w:left="1440" w:hanging="1080"/>
+      </w:pPr>
+      <w:rPr>
+        <w:rFonts w:hint="default"/>
+      </w:rPr>
+    </w:lvl>
+    <w:lvl w:ilvl="5">
+      <w:start w:val="1"/>
+      <w:numFmt w:val="decimal"/>
+      <w:isLgl/>
+      <w:lvlText w:val="%1.%2.%3.%4.%5.%6."/>
+      <w:lvlJc w:val="left"/>
+      <w:pPr>
+        <w:ind w:left="1800" w:hanging="1440"/>
+      </w:pPr>
+      <w:rPr>
+        <w:rFonts w:hint="default"/>
+      </w:rPr>
+    </w:lvl>
+    <w:lvl w:ilvl="6">
+      <w:start w:val="1"/>
+      <w:numFmt w:val="decimal"/>
+      <w:isLgl/>
+      <w:lvlText w:val="%1.%2.%3.%4.%5.%6.%7."/>
+      <w:lvlJc w:val="left"/>
+      <w:pPr>
+        <w:ind w:left="2160" w:hanging="1800"/>
+      </w:pPr>
+      <w:rPr>
+        <w:rFonts w:hint="default"/>
+      </w:rPr>
+    </w:lvl>
+    <w:lvl w:ilvl="7">
+      <w:start w:val="1"/>
+      <w:numFmt w:val="decimal"/>
+      <w:isLgl/>
+      <w:lvlText w:val="%1.%2.%3.%4.%5.%6.%7.%8."/>
+      <w:lvlJc w:val="left"/>
+      <w:pPr>
+        <w:ind w:left="2160" w:hanging="1800"/>
+      </w:pPr>
+      <w:rPr>
+        <w:rFonts w:hint="default"/>
+      </w:rPr>
+    </w:lvl>
+    <w:lvl w:ilvl="8">
+      <w:start w:val="1"/>
+      <w:numFmt w:val="decimal"/>
+      <w:isLgl/>
+      <w:lvlText w:val="%1.%2.%3.%4.%5.%6.%7.%8.%9."/>
+      <w:lvlJc w:val="left"/>
+      <w:pPr>
+        <w:ind w:left="2520" w:hanging="2160"/>
+      </w:pPr>
+      <w:rPr>
+        <w:rFonts w:hint="default"/>
+      </w:rPr>
+    </w:lvl>
+  </w:abstractNum>
+  <w:abstractNum w:abstractNumId="7">
     <w:nsid w:val="33864B55"/>
     <w:multiLevelType w:val="hybridMultilevel"/>
     <w:tmpl w:val="96441D90"/>
@@ -4404,7 +5329,7 @@
       </w:rPr>
     </w:lvl>
   </w:abstractNum>
-  <w:abstractNum w:abstractNumId="7">
+  <w:abstractNum w:abstractNumId="8">
     <w:nsid w:val="35B76095"/>
     <w:multiLevelType w:val="multilevel"/>
     <w:tmpl w:val="E3CA803C"/>
@@ -4490,7 +5415,7 @@
       </w:pPr>
     </w:lvl>
   </w:abstractNum>
-  <w:abstractNum w:abstractNumId="8">
+  <w:abstractNum w:abstractNumId="9">
     <w:nsid w:val="37E34B3A"/>
     <w:multiLevelType w:val="multilevel"/>
     <w:tmpl w:val="E3CA803C"/>
@@ -4576,7 +5501,7 @@
       </w:pPr>
     </w:lvl>
   </w:abstractNum>
-  <w:abstractNum w:abstractNumId="9">
+  <w:abstractNum w:abstractNumId="10">
     <w:nsid w:val="4B164EA8"/>
     <w:multiLevelType w:val="hybridMultilevel"/>
     <w:tmpl w:val="AB2E8BAE"/>
@@ -4689,7 +5614,7 @@
       </w:rPr>
     </w:lvl>
   </w:abstractNum>
-  <w:abstractNum w:abstractNumId="10">
+  <w:abstractNum w:abstractNumId="11">
     <w:nsid w:val="593D4CC1"/>
     <w:multiLevelType w:val="multilevel"/>
     <w:tmpl w:val="E3CA803C"/>
@@ -4775,7 +5700,7 @@
       </w:pPr>
     </w:lvl>
   </w:abstractNum>
-  <w:abstractNum w:abstractNumId="11">
+  <w:abstractNum w:abstractNumId="12">
     <w:nsid w:val="59D87ADF"/>
     <w:multiLevelType w:val="multilevel"/>
     <w:tmpl w:val="9384AA9C"/>
@@ -4888,7 +5813,7 @@
       </w:rPr>
     </w:lvl>
   </w:abstractNum>
-  <w:abstractNum w:abstractNumId="12">
+  <w:abstractNum w:abstractNumId="13">
     <w:nsid w:val="5D054781"/>
     <w:multiLevelType w:val="hybridMultilevel"/>
     <w:tmpl w:val="E13EBF5C"/>
@@ -5001,7 +5926,7 @@
       </w:rPr>
     </w:lvl>
   </w:abstractNum>
-  <w:abstractNum w:abstractNumId="13">
+  <w:abstractNum w:abstractNumId="14">
     <w:nsid w:val="6AC71910"/>
     <w:multiLevelType w:val="hybridMultilevel"/>
     <w:tmpl w:val="3FB08ED4"/>
@@ -5114,7 +6039,7 @@
       </w:rPr>
     </w:lvl>
   </w:abstractNum>
-  <w:abstractNum w:abstractNumId="14">
+  <w:abstractNum w:abstractNumId="15">
     <w:nsid w:val="78506048"/>
     <w:multiLevelType w:val="hybridMultilevel"/>
     <w:tmpl w:val="0FA475A4"/>
@@ -5227,7 +6152,7 @@
       </w:rPr>
     </w:lvl>
   </w:abstractNum>
-  <w:abstractNum w:abstractNumId="15">
+  <w:abstractNum w:abstractNumId="16">
     <w:nsid w:val="7BA77C5B"/>
     <w:multiLevelType w:val="multilevel"/>
     <w:tmpl w:val="1B620968"/>
@@ -5317,22 +6242,22 @@
     <w:abstractNumId w:val="2"/>
   </w:num>
   <w:num w:numId="2">
-    <w:abstractNumId w:val="12"/>
+    <w:abstractNumId w:val="13"/>
   </w:num>
   <w:num w:numId="3">
-    <w:abstractNumId w:val="6"/>
+    <w:abstractNumId w:val="7"/>
   </w:num>
   <w:num w:numId="4">
     <w:abstractNumId w:val="5"/>
   </w:num>
   <w:num w:numId="5">
-    <w:abstractNumId w:val="13"/>
+    <w:abstractNumId w:val="14"/>
   </w:num>
   <w:num w:numId="6">
-    <w:abstractNumId w:val="14"/>
+    <w:abstractNumId w:val="15"/>
   </w:num>
   <w:num w:numId="7">
-    <w:abstractNumId w:val="9"/>
+    <w:abstractNumId w:val="10"/>
   </w:num>
   <w:num w:numId="8">
     <w:abstractNumId w:val="1"/>
@@ -5341,25 +6266,28 @@
     <w:abstractNumId w:val="3"/>
   </w:num>
   <w:num w:numId="10">
-    <w:abstractNumId w:val="15"/>
+    <w:abstractNumId w:val="16"/>
   </w:num>
   <w:num w:numId="11">
     <w:abstractNumId w:val="4"/>
   </w:num>
   <w:num w:numId="12">
-    <w:abstractNumId w:val="7"/>
+    <w:abstractNumId w:val="8"/>
   </w:num>
   <w:num w:numId="13">
-    <w:abstractNumId w:val="10"/>
+    <w:abstractNumId w:val="11"/>
   </w:num>
   <w:num w:numId="14">
     <w:abstractNumId w:val="0"/>
   </w:num>
   <w:num w:numId="15">
-    <w:abstractNumId w:val="8"/>
+    <w:abstractNumId w:val="9"/>
   </w:num>
   <w:num w:numId="16">
-    <w:abstractNumId w:val="11"/>
+    <w:abstractNumId w:val="12"/>
+  </w:num>
+  <w:num w:numId="17">
+    <w:abstractNumId w:val="6"/>
   </w:num>
   <w:numIdMacAtCleanup w:val="16"/>
 </w:numbering>
@@ -6483,7 +7411,7 @@
 </file>
 
 <file path=customXml/itemProps1.xml><?xml version="1.0" encoding="utf-8"?>
-<ds:datastoreItem xmlns:ds="http://schemas.openxmlformats.org/officeDocument/2006/customXml" ds:itemID="{2AB30AAA-7C5D-4251-BD3A-F9FEEA4B1BE2}">
+<ds:datastoreItem xmlns:ds="http://schemas.openxmlformats.org/officeDocument/2006/customXml" ds:itemID="{575695AD-8471-4CB4-9E18-7DCE84AD28D5}">
   <ds:schemaRefs>
     <ds:schemaRef ds:uri="http://schemas.openxmlformats.org/officeDocument/2006/bibliography"/>
   </ds:schemaRefs>

</xml_diff>